<commit_message>
Dodano tablice i krotki Python
</commit_message>
<xml_diff>
--- a/Pyton_sciaga.docx
+++ b/Pyton_sciaga.docx
@@ -82,8 +82,6 @@
               </w:rPr>
               <w:t>Programowanie Pyton</w:t>
             </w:r>
-            <w:bookmarkStart w:id="0" w:name="_GoBack"/>
-            <w:bookmarkEnd w:id="0"/>
           </w:p>
           <w:p>
             <w:pPr>
@@ -119,12 +117,16 @@
               <w:rPr>
                 <w:rFonts w:hAnsiTheme="minorHAnsi" w:cstheme="minorHAnsi"/>
                 <w:b/>
+                <w:sz w:val="20"/>
+                <w:szCs w:val="20"/>
               </w:rPr>
             </w:pPr>
             <w:r>
               <w:rPr>
                 <w:rFonts w:hAnsiTheme="minorHAnsi" w:cstheme="minorHAnsi"/>
                 <w:b/>
+                <w:sz w:val="20"/>
+                <w:szCs w:val="20"/>
               </w:rPr>
               <w:t>1</w:t>
             </w:r>
@@ -136,70 +138,201 @@
           </w:tcPr>
           <w:p>
             <w:pPr>
-              <w:rPr>
-                <w:rFonts w:hAnsiTheme="minorHAnsi" w:cstheme="minorHAnsi"/>
-                <w:b/>
-              </w:rPr>
-            </w:pPr>
-            <w:proofErr w:type="spellStart"/>
+              <w:pStyle w:val="Default"/>
+              <w:rPr>
+                <w:rFonts w:asciiTheme="minorHAnsi" w:hAnsiTheme="minorHAnsi" w:cstheme="minorHAnsi"/>
+                <w:color w:val="auto"/>
+                <w:sz w:val="20"/>
+                <w:szCs w:val="20"/>
+              </w:rPr>
+            </w:pPr>
             <w:r>
               <w:rPr>
-                <w:rFonts w:hAnsiTheme="minorHAnsi" w:cstheme="minorHAnsi"/>
-                <w:b/>
-              </w:rPr>
-              <w:t>Create</w:t>
+                <w:rFonts w:asciiTheme="minorHAnsi" w:hAnsiTheme="minorHAnsi" w:cstheme="minorHAnsi"/>
+                <w:b/>
+                <w:color w:val="auto"/>
+                <w:sz w:val="20"/>
+                <w:szCs w:val="20"/>
+              </w:rPr>
+              <w:t xml:space="preserve">Edit /Preferences </w:t>
             </w:r>
-            <w:proofErr w:type="spellEnd"/>
+          </w:p>
+          <w:p>
+            <w:pPr>
+              <w:rPr>
+                <w:rFonts w:hAnsiTheme="minorHAnsi" w:cstheme="minorHAnsi"/>
+                <w:b/>
+                <w:sz w:val="20"/>
+                <w:szCs w:val="20"/>
+              </w:rPr>
+            </w:pPr>
             <w:r>
               <w:rPr>
                 <w:rFonts w:hAnsiTheme="minorHAnsi" w:cstheme="minorHAnsi"/>
                 <w:b/>
-              </w:rPr>
-              <w:t xml:space="preserve"> </w:t>
+                <w:bCs/>
+                <w:sz w:val="20"/>
+                <w:szCs w:val="20"/>
+              </w:rPr>
+              <w:t>Konfiguracja Wing IDE</w:t>
             </w:r>
-            <w:proofErr w:type="spellStart"/>
+          </w:p>
+        </w:tc>
+        <w:tc>
+          <w:tcPr>
+            <w:tcW w:w="5543" w:type="dxa"/>
+          </w:tcPr>
+          <w:p>
+            <w:pPr>
+              <w:rPr>
+                <w:rFonts w:hAnsiTheme="minorHAnsi" w:cstheme="minorHAnsi"/>
+                <w:b/>
+              </w:rPr>
+            </w:pPr>
             <w:r>
               <w:rPr>
                 <w:rFonts w:hAnsiTheme="minorHAnsi" w:cstheme="minorHAnsi"/>
                 <w:b/>
               </w:rPr>
-              <w:t>database</w:t>
+              <w:t xml:space="preserve">Ustawienia środowiska , auto complition, </w:t>
             </w:r>
-            <w:proofErr w:type="spellEnd"/>
+          </w:p>
+        </w:tc>
+      </w:tr>
+      <w:tr>
+        <w:tc>
+          <w:tcPr>
+            <w:tcW w:w="440" w:type="dxa"/>
+          </w:tcPr>
+          <w:p>
+            <w:pPr>
+              <w:rPr>
+                <w:rFonts w:hAnsiTheme="minorHAnsi" w:cstheme="minorHAnsi"/>
+                <w:b/>
+              </w:rPr>
+            </w:pPr>
+          </w:p>
+        </w:tc>
+        <w:tc>
+          <w:tcPr>
+            <w:tcW w:w="3226" w:type="dxa"/>
+          </w:tcPr>
+          <w:p>
+            <w:pPr>
+              <w:rPr>
+                <w:rFonts w:hAnsiTheme="minorHAnsi" w:cstheme="minorHAnsi"/>
+                <w:b/>
+              </w:rPr>
+            </w:pPr>
             <w:r>
               <w:rPr>
                 <w:rFonts w:hAnsiTheme="minorHAnsi" w:cstheme="minorHAnsi"/>
                 <w:b/>
               </w:rPr>
-              <w:t xml:space="preserve"> </w:t>
+              <w:t>int(input("Podaj liczbe "))</w:t>
             </w:r>
-            <w:proofErr w:type="spellStart"/>
+          </w:p>
+        </w:tc>
+        <w:tc>
+          <w:tcPr>
+            <w:tcW w:w="5543" w:type="dxa"/>
+          </w:tcPr>
+          <w:p>
+            <w:pPr>
+              <w:rPr>
+                <w:rFonts w:hAnsiTheme="minorHAnsi" w:cstheme="minorHAnsi"/>
+                <w:b/>
+              </w:rPr>
+            </w:pPr>
             <w:r>
               <w:rPr>
                 <w:rFonts w:hAnsiTheme="minorHAnsi" w:cstheme="minorHAnsi"/>
-                <w:i/>
-              </w:rPr>
-              <w:t>nazwaDB</w:t>
+                <w:b/>
+              </w:rPr>
+              <w:t>Rzutowanie typu text na Int</w:t>
             </w:r>
-            <w:proofErr w:type="spellEnd"/>
+          </w:p>
+        </w:tc>
+      </w:tr>
+      <w:tr>
+        <w:tc>
+          <w:tcPr>
+            <w:tcW w:w="440" w:type="dxa"/>
+          </w:tcPr>
+          <w:p>
+            <w:pPr>
+              <w:rPr>
+                <w:rFonts w:hAnsiTheme="minorHAnsi" w:cstheme="minorHAnsi"/>
+                <w:b/>
+              </w:rPr>
+            </w:pPr>
+          </w:p>
+        </w:tc>
+        <w:tc>
+          <w:tcPr>
+            <w:tcW w:w="3226" w:type="dxa"/>
+          </w:tcPr>
+          <w:p>
+            <w:pPr>
+              <w:rPr>
+                <w:rFonts w:hAnsiTheme="minorHAnsi" w:cstheme="minorHAnsi"/>
+                <w:b/>
+              </w:rPr>
+            </w:pPr>
             <w:r>
               <w:rPr>
                 <w:rFonts w:hAnsiTheme="minorHAnsi" w:cstheme="minorHAnsi"/>
-              </w:rPr>
-              <w:t>;</w:t>
+                <w:b/>
+              </w:rPr>
+              <w:t xml:space="preserve">#\n </w:t>
+            </w:r>
+          </w:p>
+        </w:tc>
+        <w:tc>
+          <w:tcPr>
+            <w:tcW w:w="5543" w:type="dxa"/>
+          </w:tcPr>
+          <w:p>
+            <w:pPr>
+              <w:rPr>
+                <w:rFonts w:hAnsiTheme="minorHAnsi" w:cstheme="minorHAnsi"/>
+                <w:b/>
+              </w:rPr>
+            </w:pPr>
+            <w:r>
+              <w:rPr>
+                <w:rFonts w:hAnsiTheme="minorHAnsi" w:cstheme="minorHAnsi"/>
+                <w:b/>
+              </w:rPr>
+              <w:t>Z</w:t>
             </w:r>
             <w:r>
               <w:rPr>
                 <w:rFonts w:hAnsiTheme="minorHAnsi" w:cstheme="minorHAnsi"/>
                 <w:b/>
               </w:rPr>
-              <w:t xml:space="preserve"> </w:t>
+              <w:t>nak przejscia do nwej linii</w:t>
             </w:r>
           </w:p>
         </w:tc>
-        <w:tc>
-          <w:tcPr>
-            <w:tcW w:w="5543" w:type="dxa"/>
+      </w:tr>
+      <w:tr>
+        <w:tc>
+          <w:tcPr>
+            <w:tcW w:w="440" w:type="dxa"/>
+          </w:tcPr>
+          <w:p>
+            <w:pPr>
+              <w:rPr>
+                <w:rFonts w:hAnsiTheme="minorHAnsi" w:cstheme="minorHAnsi"/>
+                <w:b/>
+              </w:rPr>
+            </w:pPr>
+          </w:p>
+        </w:tc>
+        <w:tc>
+          <w:tcPr>
+            <w:tcW w:w="3226" w:type="dxa"/>
           </w:tcPr>
           <w:p>
             <w:pPr>
@@ -213,168 +346,65 @@
                 <w:rFonts w:hAnsiTheme="minorHAnsi" w:cstheme="minorHAnsi"/>
                 <w:b/>
               </w:rPr>
-              <w:t xml:space="preserve">Tworzenie bazy danych o nazwie </w:t>
+              <w:t># -*- coding: utf-8 -*-</w:t>
             </w:r>
-            <w:proofErr w:type="spellStart"/>
+          </w:p>
+        </w:tc>
+        <w:tc>
+          <w:tcPr>
+            <w:tcW w:w="5543" w:type="dxa"/>
+          </w:tcPr>
+          <w:p>
+            <w:pPr>
+              <w:rPr>
+                <w:rFonts w:hAnsiTheme="minorHAnsi" w:cstheme="minorHAnsi"/>
+                <w:b/>
+              </w:rPr>
+            </w:pPr>
             <w:r>
               <w:rPr>
                 <w:rFonts w:hAnsiTheme="minorHAnsi" w:cstheme="minorHAnsi"/>
-                <w:i/>
-              </w:rPr>
-              <w:t>nazwaDB</w:t>
+                <w:b/>
+              </w:rPr>
+              <w:t>Kodowanie PL</w:t>
             </w:r>
-            <w:proofErr w:type="spellEnd"/>
-          </w:p>
-        </w:tc>
-      </w:tr>
-      <w:tr>
-        <w:tc>
-          <w:tcPr>
-            <w:tcW w:w="440" w:type="dxa"/>
-          </w:tcPr>
-          <w:p>
-            <w:pPr>
-              <w:rPr>
-                <w:rFonts w:hAnsiTheme="minorHAnsi" w:cstheme="minorHAnsi"/>
-                <w:b/>
-              </w:rPr>
-            </w:pPr>
-          </w:p>
-        </w:tc>
-        <w:tc>
-          <w:tcPr>
-            <w:tcW w:w="3226" w:type="dxa"/>
-          </w:tcPr>
-          <w:p>
-            <w:pPr>
-              <w:rPr>
-                <w:rFonts w:hAnsiTheme="minorHAnsi" w:cstheme="minorHAnsi"/>
-                <w:b/>
-              </w:rPr>
-            </w:pPr>
-          </w:p>
-        </w:tc>
-        <w:tc>
-          <w:tcPr>
-            <w:tcW w:w="5543" w:type="dxa"/>
-          </w:tcPr>
-          <w:p>
-            <w:pPr>
-              <w:rPr>
-                <w:rFonts w:hAnsiTheme="minorHAnsi" w:cstheme="minorHAnsi"/>
-                <w:b/>
-              </w:rPr>
-            </w:pPr>
-          </w:p>
-        </w:tc>
-      </w:tr>
-      <w:tr>
-        <w:tc>
-          <w:tcPr>
-            <w:tcW w:w="440" w:type="dxa"/>
-          </w:tcPr>
-          <w:p>
-            <w:pPr>
-              <w:rPr>
-                <w:rFonts w:hAnsiTheme="minorHAnsi" w:cstheme="minorHAnsi"/>
-                <w:b/>
-              </w:rPr>
-            </w:pPr>
-          </w:p>
-        </w:tc>
-        <w:tc>
-          <w:tcPr>
-            <w:tcW w:w="3226" w:type="dxa"/>
-          </w:tcPr>
-          <w:p>
-            <w:pPr>
-              <w:rPr>
-                <w:rFonts w:hAnsiTheme="minorHAnsi" w:cstheme="minorHAnsi"/>
-                <w:b/>
-              </w:rPr>
-            </w:pPr>
-          </w:p>
-        </w:tc>
-        <w:tc>
-          <w:tcPr>
-            <w:tcW w:w="5543" w:type="dxa"/>
-          </w:tcPr>
-          <w:p>
-            <w:pPr>
-              <w:rPr>
-                <w:rFonts w:hAnsiTheme="minorHAnsi" w:cstheme="minorHAnsi"/>
-                <w:b/>
-              </w:rPr>
-            </w:pPr>
-          </w:p>
-        </w:tc>
-      </w:tr>
-      <w:tr>
-        <w:tc>
-          <w:tcPr>
-            <w:tcW w:w="440" w:type="dxa"/>
-          </w:tcPr>
-          <w:p>
-            <w:pPr>
-              <w:rPr>
-                <w:rFonts w:hAnsiTheme="minorHAnsi" w:cstheme="minorHAnsi"/>
-                <w:b/>
-              </w:rPr>
-            </w:pPr>
-          </w:p>
-        </w:tc>
-        <w:tc>
-          <w:tcPr>
-            <w:tcW w:w="3226" w:type="dxa"/>
-          </w:tcPr>
-          <w:p>
-            <w:pPr>
-              <w:rPr>
-                <w:rFonts w:hAnsiTheme="minorHAnsi" w:cstheme="minorHAnsi"/>
-                <w:b/>
-              </w:rPr>
-            </w:pPr>
-          </w:p>
-        </w:tc>
-        <w:tc>
-          <w:tcPr>
-            <w:tcW w:w="5543" w:type="dxa"/>
-          </w:tcPr>
-          <w:p>
-            <w:pPr>
-              <w:rPr>
-                <w:rFonts w:hAnsiTheme="minorHAnsi" w:cstheme="minorHAnsi"/>
-                <w:b/>
-              </w:rPr>
-            </w:pPr>
-          </w:p>
-        </w:tc>
-      </w:tr>
-      <w:tr>
-        <w:tc>
-          <w:tcPr>
-            <w:tcW w:w="440" w:type="dxa"/>
-          </w:tcPr>
-          <w:p>
-            <w:pPr>
-              <w:rPr>
-                <w:rFonts w:hAnsiTheme="minorHAnsi" w:cstheme="minorHAnsi"/>
-                <w:b/>
-              </w:rPr>
-            </w:pPr>
-          </w:p>
-        </w:tc>
-        <w:tc>
-          <w:tcPr>
-            <w:tcW w:w="3226" w:type="dxa"/>
-          </w:tcPr>
-          <w:p>
-            <w:pPr>
-              <w:rPr>
-                <w:rFonts w:hAnsiTheme="minorHAnsi" w:cstheme="minorHAnsi"/>
-                <w:b/>
-              </w:rPr>
-            </w:pPr>
+          </w:p>
+        </w:tc>
+      </w:tr>
+      <w:tr>
+        <w:tc>
+          <w:tcPr>
+            <w:tcW w:w="440" w:type="dxa"/>
+          </w:tcPr>
+          <w:p>
+            <w:pPr>
+              <w:rPr>
+                <w:rFonts w:hAnsiTheme="minorHAnsi" w:cstheme="minorHAnsi"/>
+                <w:b/>
+              </w:rPr>
+            </w:pPr>
+          </w:p>
+        </w:tc>
+        <w:tc>
+          <w:tcPr>
+            <w:tcW w:w="3226" w:type="dxa"/>
+          </w:tcPr>
+          <w:p>
+            <w:pPr>
+              <w:rPr>
+                <w:rFonts w:hAnsiTheme="minorHAnsi" w:cstheme="minorHAnsi"/>
+                <w:b/>
+              </w:rPr>
+            </w:pPr>
+            <w:r>
+              <w:rPr>
+                <w:rFonts w:hAnsiTheme="minorHAnsi" w:cstheme="minorHAnsi"/>
+                <w:b/>
+              </w:rPr>
+              <w:t>new</w:t>
+            </w:r>
+            <w:bookmarkStart w:id="0" w:name="_GoBack"/>
+            <w:bookmarkEnd w:id="0"/>
           </w:p>
         </w:tc>
         <w:tc>
@@ -851,7 +881,6 @@
               <w:rPr>
                 <w:rFonts w:hAnsiTheme="minorHAnsi" w:cstheme="minorHAnsi"/>
                 <w:b/>
-                <w:lang w:val="en-GB"/>
               </w:rPr>
             </w:pPr>
           </w:p>
@@ -940,7 +969,6 @@
               <w:rPr>
                 <w:rFonts w:hAnsiTheme="minorHAnsi" w:cstheme="minorHAnsi"/>
                 <w:b/>
-                <w:lang w:val="en-GB"/>
               </w:rPr>
             </w:pPr>
           </w:p>
@@ -1068,7 +1096,6 @@
               <w:rPr>
                 <w:rFonts w:hAnsiTheme="minorHAnsi" w:cstheme="minorHAnsi"/>
                 <w:b/>
-                <w:lang w:val="en-GB"/>
               </w:rPr>
             </w:pPr>
           </w:p>
@@ -1133,7 +1160,6 @@
                 <w:rFonts w:hAnsiTheme="minorHAnsi" w:cstheme="minorHAnsi"/>
                 <w:b/>
                 <w:bCs/>
-                <w:lang w:val="en-GB"/>
               </w:rPr>
             </w:pPr>
           </w:p>
@@ -1227,7 +1253,6 @@
                 <w:rFonts w:hAnsiTheme="minorHAnsi" w:cstheme="minorHAnsi"/>
                 <w:b/>
                 <w:bCs/>
-                <w:lang w:val="en-GB"/>
               </w:rPr>
             </w:pPr>
           </w:p>
@@ -1341,7 +1366,6 @@
                 <w:rFonts w:hAnsiTheme="minorHAnsi" w:cstheme="minorHAnsi"/>
                 <w:b/>
                 <w:bCs/>
-                <w:lang w:val="en-GB"/>
               </w:rPr>
             </w:pPr>
           </w:p>
@@ -1432,7 +1456,6 @@
                 <w:rFonts w:hAnsiTheme="minorHAnsi" w:cstheme="minorHAnsi"/>
                 <w:b/>
                 <w:bCs/>
-                <w:lang w:val="en-GB"/>
               </w:rPr>
             </w:pPr>
           </w:p>
@@ -1479,7 +1502,6 @@
                 <w:rFonts w:hAnsiTheme="minorHAnsi" w:cstheme="minorHAnsi"/>
                 <w:b/>
                 <w:bCs/>
-                <w:lang w:val="en-GB"/>
               </w:rPr>
             </w:pPr>
           </w:p>
@@ -1524,7 +1546,6 @@
               <w:rPr>
                 <w:b/>
                 <w:color w:val="000000" w:themeColor="text1"/>
-                <w:lang w:val="en-GB"/>
               </w:rPr>
             </w:pPr>
           </w:p>

</xml_diff>